<commit_message>
Agregamos el Documento GitHub, en ese documento explicamos la creación de un repositorio ( Sin terminar).
</commit_message>
<xml_diff>
--- a/GitHub.docx
+++ b/GitHub.docx
@@ -357,38 +357,516 @@
           <w:shd w:val="clear" w:color="auto" w:fill="FFFFFF"/>
         </w:rPr>
       </w:pPr>
+    </w:p>
+    <w:p>
+      <w:pPr>
+        <w:ind w:left="360"/>
+        <w:jc w:val="both"/>
+        <w:rPr>
+          <w:rFonts w:ascii="Arial" w:hAnsi="Arial" w:cs="Arial"/>
+          <w:color w:val="000000" w:themeColor="text1"/>
+          <w:sz w:val="24"/>
+          <w:szCs w:val="24"/>
+          <w:shd w:val="clear" w:color="auto" w:fill="FFFFFF"/>
+        </w:rPr>
+      </w:pPr>
+    </w:p>
+    <w:p>
+      <w:pPr>
+        <w:rPr>
+          <w:color w:val="000000" w:themeColor="text1"/>
+        </w:rPr>
+      </w:pPr>
+    </w:p>
+    <w:p>
+      <w:pPr>
+        <w:jc w:val="center"/>
+        <w:rPr>
+          <w:b/>
+          <w:color w:val="000000" w:themeColor="text1"/>
+        </w:rPr>
+      </w:pPr>
+      <w:r>
+        <w:rPr>
+          <w:b/>
+          <w:color w:val="000000" w:themeColor="text1"/>
+        </w:rPr>
+        <w:lastRenderedPageBreak/>
+        <w:t>Conectar NetBeans con GitHub</w:t>
+      </w:r>
+    </w:p>
+    <w:p>
+      <w:pPr>
+        <w:rPr>
+          <w:b/>
+          <w:color w:val="000000" w:themeColor="text1"/>
+        </w:rPr>
+      </w:pPr>
+    </w:p>
+    <w:p>
+      <w:pPr>
+        <w:rPr>
+          <w:color w:val="000000" w:themeColor="text1"/>
+        </w:rPr>
+      </w:pPr>
+      <w:r>
+        <w:rPr>
+          <w:color w:val="000000" w:themeColor="text1"/>
+        </w:rPr>
+        <w:t xml:space="preserve">Para este proceso debemos tener creado un proyecto y estar en el entorno del IDE </w:t>
+      </w:r>
+      <w:r>
+        <w:rPr>
+          <w:color w:val="000000" w:themeColor="text1"/>
+        </w:rPr>
+        <w:t>NetBeans,</w:t>
+      </w:r>
+      <w:r>
+        <w:rPr>
+          <w:color w:val="000000" w:themeColor="text1"/>
+        </w:rPr>
+        <w:t xml:space="preserve"> creamos la conexión  </w:t>
+      </w:r>
+    </w:p>
+    <w:p>
+      <w:pPr>
+        <w:pStyle w:val="Prrafodelista"/>
+        <w:numPr>
+          <w:ilvl w:val="0"/>
+          <w:numId w:val="4"/>
+        </w:numPr>
+        <w:rPr>
+          <w:color w:val="000000" w:themeColor="text1"/>
+        </w:rPr>
+      </w:pPr>
+      <w:r>
+        <w:rPr>
+          <w:color w:val="000000" w:themeColor="text1"/>
+        </w:rPr>
+        <w:t xml:space="preserve">Seleccionamos el proyecto, nos dirigimos a el menú </w:t>
+      </w:r>
+      <w:r>
+        <w:rPr>
+          <w:color w:val="000000" w:themeColor="text1"/>
+        </w:rPr>
+        <w:t>‘</w:t>
+      </w:r>
+      <w:proofErr w:type="spellStart"/>
+      <w:r>
+        <w:rPr>
+          <w:color w:val="000000" w:themeColor="text1"/>
+        </w:rPr>
+        <w:t>Team</w:t>
+      </w:r>
+      <w:proofErr w:type="spellEnd"/>
+      <w:r>
+        <w:rPr>
+          <w:color w:val="000000" w:themeColor="text1"/>
+        </w:rPr>
+        <w:t>’</w:t>
+      </w:r>
+      <w:r>
+        <w:rPr>
+          <w:color w:val="000000" w:themeColor="text1"/>
+        </w:rPr>
+        <w:t xml:space="preserve">, luego a </w:t>
+      </w:r>
+      <w:r>
+        <w:rPr>
+          <w:color w:val="000000" w:themeColor="text1"/>
+        </w:rPr>
+        <w:t>‘</w:t>
+      </w:r>
+      <w:r>
+        <w:rPr>
+          <w:color w:val="000000" w:themeColor="text1"/>
+        </w:rPr>
+        <w:t>Git</w:t>
+      </w:r>
+      <w:r>
+        <w:rPr>
+          <w:color w:val="000000" w:themeColor="text1"/>
+        </w:rPr>
+        <w:t>’ por último Inicializar Repositorio.</w:t>
+      </w:r>
+    </w:p>
+    <w:p>
+      <w:pPr>
+        <w:pStyle w:val="Prrafodelista"/>
+        <w:rPr>
+          <w:color w:val="000000" w:themeColor="text1"/>
+        </w:rPr>
+      </w:pPr>
+      <w:r>
+        <w:rPr>
+          <w:noProof/>
+        </w:rPr>
+        <w:drawing>
+          <wp:inline distT="0" distB="0" distL="0" distR="0" wp14:anchorId="3C6872F1" wp14:editId="262A4DE2">
+            <wp:extent cx="4048125" cy="2105025"/>
+            <wp:effectExtent l="0" t="0" r="9525" b="9525"/>
+            <wp:docPr id="4" name="Imagen 4"/>
+            <wp:cNvGraphicFramePr>
+              <a:graphicFrameLocks xmlns:a="http://schemas.openxmlformats.org/drawingml/2006/main" noChangeAspect="1"/>
+            </wp:cNvGraphicFramePr>
+            <a:graphic xmlns:a="http://schemas.openxmlformats.org/drawingml/2006/main">
+              <a:graphicData uri="http://schemas.openxmlformats.org/drawingml/2006/picture">
+                <pic:pic xmlns:pic="http://schemas.openxmlformats.org/drawingml/2006/picture">
+                  <pic:nvPicPr>
+                    <pic:cNvPr id="1" name=""/>
+                    <pic:cNvPicPr/>
+                  </pic:nvPicPr>
+                  <pic:blipFill>
+                    <a:blip r:embed="rId6"/>
+                    <a:stretch>
+                      <a:fillRect/>
+                    </a:stretch>
+                  </pic:blipFill>
+                  <pic:spPr>
+                    <a:xfrm>
+                      <a:off x="0" y="0"/>
+                      <a:ext cx="4048125" cy="2105025"/>
+                    </a:xfrm>
+                    <a:prstGeom prst="rect">
+                      <a:avLst/>
+                    </a:prstGeom>
+                  </pic:spPr>
+                </pic:pic>
+              </a:graphicData>
+            </a:graphic>
+          </wp:inline>
+        </w:drawing>
+      </w:r>
+    </w:p>
+    <w:p>
+      <w:pPr>
+        <w:pStyle w:val="Prrafodelista"/>
+        <w:numPr>
+          <w:ilvl w:val="0"/>
+          <w:numId w:val="4"/>
+        </w:numPr>
+        <w:rPr>
+          <w:color w:val="000000" w:themeColor="text1"/>
+        </w:rPr>
+      </w:pPr>
+      <w:r>
+        <w:rPr>
+          <w:color w:val="000000" w:themeColor="text1"/>
+        </w:rPr>
+        <w:t xml:space="preserve">Ahora nos dirigimos al proyecto le damos </w:t>
+      </w:r>
+      <w:proofErr w:type="spellStart"/>
+      <w:r>
+        <w:rPr>
+          <w:color w:val="000000" w:themeColor="text1"/>
+        </w:rPr>
+        <w:t>click</w:t>
+      </w:r>
+      <w:proofErr w:type="spellEnd"/>
+      <w:r>
+        <w:rPr>
+          <w:color w:val="000000" w:themeColor="text1"/>
+        </w:rPr>
+        <w:t xml:space="preserve"> derecho, presionamos en Git</w:t>
+      </w:r>
+      <w:r>
+        <w:rPr>
+          <w:color w:val="000000" w:themeColor="text1"/>
+        </w:rPr>
+        <w:t>, procedemos a buscar</w:t>
+      </w:r>
+      <w:r>
+        <w:rPr>
+          <w:color w:val="000000" w:themeColor="text1"/>
+        </w:rPr>
+        <w:t>,</w:t>
+      </w:r>
+      <w:r>
+        <w:rPr>
+          <w:color w:val="000000" w:themeColor="text1"/>
+        </w:rPr>
+        <w:t xml:space="preserve"> en este submenú</w:t>
+      </w:r>
+      <w:r>
+        <w:rPr>
+          <w:color w:val="000000" w:themeColor="text1"/>
+        </w:rPr>
+        <w:t xml:space="preserve">, </w:t>
+      </w:r>
+      <w:proofErr w:type="spellStart"/>
+      <w:r>
+        <w:rPr>
+          <w:color w:val="000000" w:themeColor="text1"/>
+        </w:rPr>
+        <w:t>Add</w:t>
+      </w:r>
+      <w:proofErr w:type="spellEnd"/>
+      <w:r>
+        <w:rPr>
+          <w:color w:val="000000" w:themeColor="text1"/>
+        </w:rPr>
+        <w:t xml:space="preserve">, en este mismo menú realizaremos la acción </w:t>
+      </w:r>
+      <w:proofErr w:type="spellStart"/>
+      <w:r>
+        <w:rPr>
+          <w:color w:val="000000" w:themeColor="text1"/>
+        </w:rPr>
+        <w:t>commit</w:t>
+      </w:r>
+      <w:proofErr w:type="spellEnd"/>
+      <w:r>
+        <w:rPr>
+          <w:color w:val="000000" w:themeColor="text1"/>
+        </w:rPr>
+        <w:t xml:space="preserve">, luego en el mismo </w:t>
+      </w:r>
+      <w:r>
+        <w:rPr>
+          <w:color w:val="000000" w:themeColor="text1"/>
+        </w:rPr>
+        <w:t>submenú, Buscamos</w:t>
+      </w:r>
+      <w:r>
+        <w:rPr>
+          <w:color w:val="000000" w:themeColor="text1"/>
+        </w:rPr>
+        <w:t xml:space="preserve"> ‘</w:t>
+      </w:r>
+      <w:proofErr w:type="spellStart"/>
+      <w:r>
+        <w:rPr>
+          <w:color w:val="000000" w:themeColor="text1"/>
+        </w:rPr>
+        <w:t>Remote</w:t>
+      </w:r>
+      <w:proofErr w:type="spellEnd"/>
+      <w:r>
+        <w:rPr>
+          <w:color w:val="000000" w:themeColor="text1"/>
+        </w:rPr>
+        <w:t xml:space="preserve">’ luego buscamos </w:t>
+      </w:r>
+      <w:r>
+        <w:rPr>
+          <w:color w:val="000000" w:themeColor="text1"/>
+        </w:rPr>
+        <w:t>‘</w:t>
+      </w:r>
+      <w:proofErr w:type="spellStart"/>
+      <w:r>
+        <w:rPr>
+          <w:color w:val="000000" w:themeColor="text1"/>
+        </w:rPr>
+        <w:t>push</w:t>
+      </w:r>
+      <w:proofErr w:type="spellEnd"/>
+      <w:r>
+        <w:rPr>
+          <w:color w:val="000000" w:themeColor="text1"/>
+        </w:rPr>
+        <w:t>’, nos aparecerá este recuadro.</w:t>
+      </w:r>
+    </w:p>
+    <w:p>
+      <w:pPr>
+        <w:pStyle w:val="Prrafodelista"/>
+        <w:rPr>
+          <w:color w:val="000000" w:themeColor="text1"/>
+        </w:rPr>
+      </w:pPr>
+      <w:r>
+        <w:rPr>
+          <w:noProof/>
+        </w:rPr>
+        <w:drawing>
+          <wp:inline distT="0" distB="0" distL="0" distR="0" wp14:anchorId="3BB44157" wp14:editId="3B404F2D">
+            <wp:extent cx="4000500" cy="1924050"/>
+            <wp:effectExtent l="0" t="0" r="0" b="0"/>
+            <wp:docPr id="5" name="Imagen 5"/>
+            <wp:cNvGraphicFramePr>
+              <a:graphicFrameLocks xmlns:a="http://schemas.openxmlformats.org/drawingml/2006/main" noChangeAspect="1"/>
+            </wp:cNvGraphicFramePr>
+            <a:graphic xmlns:a="http://schemas.openxmlformats.org/drawingml/2006/main">
+              <a:graphicData uri="http://schemas.openxmlformats.org/drawingml/2006/picture">
+                <pic:pic xmlns:pic="http://schemas.openxmlformats.org/drawingml/2006/picture">
+                  <pic:nvPicPr>
+                    <pic:cNvPr id="1" name=""/>
+                    <pic:cNvPicPr/>
+                  </pic:nvPicPr>
+                  <pic:blipFill>
+                    <a:blip r:embed="rId7"/>
+                    <a:stretch>
+                      <a:fillRect/>
+                    </a:stretch>
+                  </pic:blipFill>
+                  <pic:spPr>
+                    <a:xfrm>
+                      <a:off x="0" y="0"/>
+                      <a:ext cx="4000500" cy="1924050"/>
+                    </a:xfrm>
+                    <a:prstGeom prst="rect">
+                      <a:avLst/>
+                    </a:prstGeom>
+                  </pic:spPr>
+                </pic:pic>
+              </a:graphicData>
+            </a:graphic>
+          </wp:inline>
+        </w:drawing>
+      </w:r>
+    </w:p>
+    <w:p>
+      <w:pPr>
+        <w:pStyle w:val="Prrafodelista"/>
+        <w:rPr>
+          <w:color w:val="000000" w:themeColor="text1"/>
+        </w:rPr>
+      </w:pPr>
+      <w:r>
+        <w:rPr>
+          <w:color w:val="000000" w:themeColor="text1"/>
+        </w:rPr>
+        <w:t>Debemos diligenciar la ruta que nos generó al crear el repositorio, usuario y clave del GitHub, procedemos a darle en Next y finalizar.</w:t>
+      </w:r>
+    </w:p>
+    <w:p>
+      <w:pPr>
+        <w:jc w:val="center"/>
+        <w:rPr>
+          <w:b/>
+          <w:color w:val="000000" w:themeColor="text1"/>
+        </w:rPr>
+      </w:pPr>
+      <w:r>
+        <w:rPr>
+          <w:b/>
+          <w:color w:val="000000" w:themeColor="text1"/>
+        </w:rPr>
+        <w:t>Diferencias de Versiones</w:t>
+      </w:r>
+    </w:p>
+    <w:p>
+      <w:pPr>
+        <w:jc w:val="both"/>
+        <w:rPr>
+          <w:color w:val="000000" w:themeColor="text1"/>
+        </w:rPr>
+      </w:pPr>
+      <w:r>
+        <w:rPr>
+          <w:color w:val="000000" w:themeColor="text1"/>
+        </w:rPr>
+        <w:t>En la codificación de un proyecto vamos creando diferentes versiones, entonces presentamos el problema de perder la última versión que funciono al no tener un ‘</w:t>
+      </w:r>
+      <w:proofErr w:type="spellStart"/>
+      <w:r>
+        <w:rPr>
+          <w:color w:val="000000" w:themeColor="text1"/>
+        </w:rPr>
+        <w:t>Backup</w:t>
+      </w:r>
+      <w:proofErr w:type="spellEnd"/>
+      <w:r>
+        <w:rPr>
+          <w:color w:val="000000" w:themeColor="text1"/>
+        </w:rPr>
+        <w:t>’, entonces para ello se implementara el uso de GitHub, subiremos al repositorio las versiones funcionales y al subir la nueva versión notificarle que cambios se hicieron, además al realizar el ‘</w:t>
+      </w:r>
+      <w:proofErr w:type="spellStart"/>
+      <w:r>
+        <w:rPr>
+          <w:color w:val="000000" w:themeColor="text1"/>
+        </w:rPr>
+        <w:t>Commit</w:t>
+      </w:r>
+      <w:proofErr w:type="spellEnd"/>
+      <w:r>
+        <w:rPr>
+          <w:color w:val="000000" w:themeColor="text1"/>
+        </w:rPr>
+        <w:t>’ nos enunciara que archivos se vieron afectados, y dará un espacio para realizar un comentario describiendo que cambios tuvo el archivo, como se ve en la siguiente imagen.</w:t>
+      </w:r>
+    </w:p>
+    <w:p>
+      <w:pPr>
+        <w:jc w:val="center"/>
+        <w:rPr>
+          <w:color w:val="000000" w:themeColor="text1"/>
+        </w:rPr>
+      </w:pPr>
+      <w:r>
+        <w:rPr>
+          <w:noProof/>
+        </w:rPr>
+        <w:lastRenderedPageBreak/>
+        <w:drawing>
+          <wp:inline distT="0" distB="0" distL="0" distR="0" wp14:anchorId="689C9CA4" wp14:editId="5B322BFF">
+            <wp:extent cx="5612130" cy="5083810"/>
+            <wp:effectExtent l="0" t="0" r="7620" b="2540"/>
+            <wp:docPr id="2" name="Imagen 2"/>
+            <wp:cNvGraphicFramePr>
+              <a:graphicFrameLocks xmlns:a="http://schemas.openxmlformats.org/drawingml/2006/main" noChangeAspect="1"/>
+            </wp:cNvGraphicFramePr>
+            <a:graphic xmlns:a="http://schemas.openxmlformats.org/drawingml/2006/main">
+              <a:graphicData uri="http://schemas.openxmlformats.org/drawingml/2006/picture">
+                <pic:pic xmlns:pic="http://schemas.openxmlformats.org/drawingml/2006/picture">
+                  <pic:nvPicPr>
+                    <pic:cNvPr id="1" name=""/>
+                    <pic:cNvPicPr/>
+                  </pic:nvPicPr>
+                  <pic:blipFill>
+                    <a:blip r:embed="rId8"/>
+                    <a:stretch>
+                      <a:fillRect/>
+                    </a:stretch>
+                  </pic:blipFill>
+                  <pic:spPr>
+                    <a:xfrm>
+                      <a:off x="0" y="0"/>
+                      <a:ext cx="5612130" cy="5083810"/>
+                    </a:xfrm>
+                    <a:prstGeom prst="rect">
+                      <a:avLst/>
+                    </a:prstGeom>
+                  </pic:spPr>
+                </pic:pic>
+              </a:graphicData>
+            </a:graphic>
+          </wp:inline>
+        </w:drawing>
+      </w:r>
+    </w:p>
+    <w:p>
+      <w:pPr>
+        <w:rPr>
+          <w:color w:val="000000" w:themeColor="text1"/>
+        </w:rPr>
+      </w:pPr>
+      <w:r>
+        <w:rPr>
+          <w:color w:val="000000" w:themeColor="text1"/>
+        </w:rPr>
+        <w:t xml:space="preserve">En este caso muestra que hubo un cambio en el actual documento, </w:t>
+      </w:r>
+      <w:r>
+        <w:rPr>
+          <w:color w:val="000000" w:themeColor="text1"/>
+        </w:rPr>
+        <w:t xml:space="preserve">le agregaremos una descripción de que se le hizo al documento, también en el IDE NetBeans nos va mostrar en la sección de proyectos que el GitHub está conectado mostrándonos </w:t>
+      </w:r>
+    </w:p>
+    <w:p>
+      <w:pPr>
+        <w:rPr>
+          <w:color w:val="000000" w:themeColor="text1"/>
+        </w:rPr>
+      </w:pPr>
       <w:bookmarkStart w:id="0" w:name="_GoBack"/>
       <w:bookmarkEnd w:id="0"/>
     </w:p>
     <w:p>
       <w:pPr>
-        <w:ind w:left="360"/>
-        <w:jc w:val="both"/>
-        <w:rPr>
-          <w:rFonts w:ascii="Arial" w:hAnsi="Arial" w:cs="Arial"/>
-          <w:color w:val="000000" w:themeColor="text1"/>
-          <w:sz w:val="24"/>
-          <w:szCs w:val="24"/>
-          <w:shd w:val="clear" w:color="auto" w:fill="FFFFFF"/>
-        </w:rPr>
-      </w:pPr>
-    </w:p>
-    <w:p>
-      <w:pPr>
-        <w:rPr>
-          <w:color w:val="000000" w:themeColor="text1"/>
-        </w:rPr>
-      </w:pPr>
-    </w:p>
-    <w:p>
-      <w:pPr>
-        <w:rPr>
-          <w:color w:val="000000" w:themeColor="text1"/>
-        </w:rPr>
-      </w:pPr>
-    </w:p>
-    <w:p>
-      <w:pPr>
         <w:rPr>
           <w:color w:val="000000" w:themeColor="text1"/>
         </w:rPr>
@@ -406,6 +884,54 @@
           <w:color w:val="000000" w:themeColor="text1"/>
         </w:rPr>
       </w:pPr>
+    </w:p>
+    <w:p>
+      <w:pPr>
+        <w:rPr>
+          <w:color w:val="000000" w:themeColor="text1"/>
+        </w:rPr>
+      </w:pPr>
+      <w:r>
+        <w:rPr>
+          <w:noProof/>
+        </w:rPr>
+        <w:lastRenderedPageBreak/>
+        <w:drawing>
+          <wp:inline distT="0" distB="0" distL="0" distR="0" wp14:anchorId="492AC373" wp14:editId="18EC8D3C">
+            <wp:extent cx="5612130" cy="2703830"/>
+            <wp:effectExtent l="0" t="0" r="7620" b="1270"/>
+            <wp:docPr id="3" name="Imagen 3"/>
+            <wp:cNvGraphicFramePr>
+              <a:graphicFrameLocks xmlns:a="http://schemas.openxmlformats.org/drawingml/2006/main" noChangeAspect="1"/>
+            </wp:cNvGraphicFramePr>
+            <a:graphic xmlns:a="http://schemas.openxmlformats.org/drawingml/2006/main">
+              <a:graphicData uri="http://schemas.openxmlformats.org/drawingml/2006/picture">
+                <pic:pic xmlns:pic="http://schemas.openxmlformats.org/drawingml/2006/picture">
+                  <pic:nvPicPr>
+                    <pic:cNvPr id="1" name=""/>
+                    <pic:cNvPicPr/>
+                  </pic:nvPicPr>
+                  <pic:blipFill>
+                    <a:blip r:embed="rId9"/>
+                    <a:stretch>
+                      <a:fillRect/>
+                    </a:stretch>
+                  </pic:blipFill>
+                  <pic:spPr>
+                    <a:xfrm>
+                      <a:off x="0" y="0"/>
+                      <a:ext cx="5612130" cy="2703830"/>
+                    </a:xfrm>
+                    <a:prstGeom prst="rect">
+                      <a:avLst/>
+                    </a:prstGeom>
+                  </pic:spPr>
+                </pic:pic>
+              </a:graphicData>
+            </a:graphic>
+          </wp:inline>
+        </w:drawing>
+      </w:r>
     </w:p>
     <w:sectPr>
       <w:pgSz w:w="12240" w:h="15840"/>
@@ -592,6 +1118,95 @@
     </w:lvl>
   </w:abstractNum>
   <w:abstractNum w:abstractNumId="2" w15:restartNumberingAfterBreak="0">
+    <w:nsid w:val="45F21445"/>
+    <w:multiLevelType w:val="hybridMultilevel"/>
+    <w:tmpl w:val="71C28F36"/>
+    <w:lvl w:ilvl="0" w:tplc="240A000F">
+      <w:start w:val="1"/>
+      <w:numFmt w:val="decimal"/>
+      <w:lvlText w:val="%1."/>
+      <w:lvlJc w:val="left"/>
+      <w:pPr>
+        <w:ind w:left="720" w:hanging="360"/>
+      </w:pPr>
+      <w:rPr>
+        <w:rFonts w:hint="default"/>
+      </w:rPr>
+    </w:lvl>
+    <w:lvl w:ilvl="1" w:tplc="240A0019" w:tentative="1">
+      <w:start w:val="1"/>
+      <w:numFmt w:val="lowerLetter"/>
+      <w:lvlText w:val="%2."/>
+      <w:lvlJc w:val="left"/>
+      <w:pPr>
+        <w:ind w:left="1440" w:hanging="360"/>
+      </w:pPr>
+    </w:lvl>
+    <w:lvl w:ilvl="2" w:tplc="240A001B" w:tentative="1">
+      <w:start w:val="1"/>
+      <w:numFmt w:val="lowerRoman"/>
+      <w:lvlText w:val="%3."/>
+      <w:lvlJc w:val="right"/>
+      <w:pPr>
+        <w:ind w:left="2160" w:hanging="180"/>
+      </w:pPr>
+    </w:lvl>
+    <w:lvl w:ilvl="3" w:tplc="240A000F" w:tentative="1">
+      <w:start w:val="1"/>
+      <w:numFmt w:val="decimal"/>
+      <w:lvlText w:val="%4."/>
+      <w:lvlJc w:val="left"/>
+      <w:pPr>
+        <w:ind w:left="2880" w:hanging="360"/>
+      </w:pPr>
+    </w:lvl>
+    <w:lvl w:ilvl="4" w:tplc="240A0019" w:tentative="1">
+      <w:start w:val="1"/>
+      <w:numFmt w:val="lowerLetter"/>
+      <w:lvlText w:val="%5."/>
+      <w:lvlJc w:val="left"/>
+      <w:pPr>
+        <w:ind w:left="3600" w:hanging="360"/>
+      </w:pPr>
+    </w:lvl>
+    <w:lvl w:ilvl="5" w:tplc="240A001B" w:tentative="1">
+      <w:start w:val="1"/>
+      <w:numFmt w:val="lowerRoman"/>
+      <w:lvlText w:val="%6."/>
+      <w:lvlJc w:val="right"/>
+      <w:pPr>
+        <w:ind w:left="4320" w:hanging="180"/>
+      </w:pPr>
+    </w:lvl>
+    <w:lvl w:ilvl="6" w:tplc="240A000F" w:tentative="1">
+      <w:start w:val="1"/>
+      <w:numFmt w:val="decimal"/>
+      <w:lvlText w:val="%7."/>
+      <w:lvlJc w:val="left"/>
+      <w:pPr>
+        <w:ind w:left="5040" w:hanging="360"/>
+      </w:pPr>
+    </w:lvl>
+    <w:lvl w:ilvl="7" w:tplc="240A0019" w:tentative="1">
+      <w:start w:val="1"/>
+      <w:numFmt w:val="lowerLetter"/>
+      <w:lvlText w:val="%8."/>
+      <w:lvlJc w:val="left"/>
+      <w:pPr>
+        <w:ind w:left="5760" w:hanging="360"/>
+      </w:pPr>
+    </w:lvl>
+    <w:lvl w:ilvl="8" w:tplc="240A001B" w:tentative="1">
+      <w:start w:val="1"/>
+      <w:numFmt w:val="lowerRoman"/>
+      <w:lvlText w:val="%9."/>
+      <w:lvlJc w:val="right"/>
+      <w:pPr>
+        <w:ind w:left="6480" w:hanging="180"/>
+      </w:pPr>
+    </w:lvl>
+  </w:abstractNum>
+  <w:abstractNum w:abstractNumId="3" w15:restartNumberingAfterBreak="0">
     <w:nsid w:val="75D82E93"/>
     <w:multiLevelType w:val="hybridMultilevel"/>
     <w:tmpl w:val="E78A60AC"/>
@@ -681,10 +1296,13 @@
     <w:abstractNumId w:val="1"/>
   </w:num>
   <w:num w:numId="2">
-    <w:abstractNumId w:val="2"/>
+    <w:abstractNumId w:val="3"/>
   </w:num>
   <w:num w:numId="3">
     <w:abstractNumId w:val="0"/>
+  </w:num>
+  <w:num w:numId="4">
+    <w:abstractNumId w:val="2"/>
   </w:num>
 </w:numbering>
 </file>
@@ -1136,6 +1754,104 @@
       <w:contextualSpacing/>
     </w:pPr>
   </w:style>
+  <w:style w:type="character" w:styleId="Refdecomentario">
+    <w:name w:val="annotation reference"/>
+    <w:basedOn w:val="Fuentedeprrafopredeter"/>
+    <w:uiPriority w:val="99"/>
+    <w:semiHidden/>
+    <w:unhideWhenUsed/>
+    <w:rsid w:val="00000FA9"/>
+    <w:rPr>
+      <w:sz w:val="16"/>
+      <w:szCs w:val="16"/>
+    </w:rPr>
+  </w:style>
+  <w:style w:type="paragraph" w:styleId="Textocomentario">
+    <w:name w:val="annotation text"/>
+    <w:basedOn w:val="Normal"/>
+    <w:link w:val="TextocomentarioCar"/>
+    <w:uiPriority w:val="99"/>
+    <w:semiHidden/>
+    <w:unhideWhenUsed/>
+    <w:rsid w:val="00000FA9"/>
+    <w:pPr>
+      <w:spacing w:line="240" w:lineRule="auto"/>
+    </w:pPr>
+    <w:rPr>
+      <w:sz w:val="20"/>
+      <w:szCs w:val="20"/>
+    </w:rPr>
+  </w:style>
+  <w:style w:type="character" w:customStyle="1" w:styleId="TextocomentarioCar">
+    <w:name w:val="Texto comentario Car"/>
+    <w:basedOn w:val="Fuentedeprrafopredeter"/>
+    <w:link w:val="Textocomentario"/>
+    <w:uiPriority w:val="99"/>
+    <w:semiHidden/>
+    <w:rsid w:val="00000FA9"/>
+    <w:rPr>
+      <w:sz w:val="20"/>
+      <w:szCs w:val="20"/>
+    </w:rPr>
+  </w:style>
+  <w:style w:type="paragraph" w:styleId="Asuntodelcomentario">
+    <w:name w:val="annotation subject"/>
+    <w:basedOn w:val="Textocomentario"/>
+    <w:next w:val="Textocomentario"/>
+    <w:link w:val="AsuntodelcomentarioCar"/>
+    <w:uiPriority w:val="99"/>
+    <w:semiHidden/>
+    <w:unhideWhenUsed/>
+    <w:rsid w:val="00000FA9"/>
+    <w:rPr>
+      <w:b/>
+      <w:bCs/>
+    </w:rPr>
+  </w:style>
+  <w:style w:type="character" w:customStyle="1" w:styleId="AsuntodelcomentarioCar">
+    <w:name w:val="Asunto del comentario Car"/>
+    <w:basedOn w:val="TextocomentarioCar"/>
+    <w:link w:val="Asuntodelcomentario"/>
+    <w:uiPriority w:val="99"/>
+    <w:semiHidden/>
+    <w:rsid w:val="00000FA9"/>
+    <w:rPr>
+      <w:b/>
+      <w:bCs/>
+      <w:sz w:val="20"/>
+      <w:szCs w:val="20"/>
+    </w:rPr>
+  </w:style>
+  <w:style w:type="paragraph" w:styleId="Textodeglobo">
+    <w:name w:val="Balloon Text"/>
+    <w:basedOn w:val="Normal"/>
+    <w:link w:val="TextodegloboCar"/>
+    <w:uiPriority w:val="99"/>
+    <w:semiHidden/>
+    <w:unhideWhenUsed/>
+    <w:rsid w:val="00000FA9"/>
+    <w:pPr>
+      <w:spacing w:after="0" w:line="240" w:lineRule="auto"/>
+    </w:pPr>
+    <w:rPr>
+      <w:rFonts w:ascii="Segoe UI" w:hAnsi="Segoe UI" w:cs="Segoe UI"/>
+      <w:sz w:val="18"/>
+      <w:szCs w:val="18"/>
+    </w:rPr>
+  </w:style>
+  <w:style w:type="character" w:customStyle="1" w:styleId="TextodegloboCar">
+    <w:name w:val="Texto de globo Car"/>
+    <w:basedOn w:val="Fuentedeprrafopredeter"/>
+    <w:link w:val="Textodeglobo"/>
+    <w:uiPriority w:val="99"/>
+    <w:semiHidden/>
+    <w:rsid w:val="00000FA9"/>
+    <w:rPr>
+      <w:rFonts w:ascii="Segoe UI" w:hAnsi="Segoe UI" w:cs="Segoe UI"/>
+      <w:sz w:val="18"/>
+      <w:szCs w:val="18"/>
+    </w:rPr>
+  </w:style>
 </w:styles>
 </file>
 

</xml_diff>